<commit_message>
Implementação da História 1 (Country) Simplificação das história focando nos requisitos principais
</commit_message>
<xml_diff>
--- a/Hisórias.docx
+++ b/Hisórias.docx
@@ -15,7 +15,15 @@
         <w:pStyle w:val="Ttulo1"/>
       </w:pPr>
       <w:r>
-        <w:t>Criar endpoint listando os países disponíveis para acessar no Banco Mundial</w:t>
+        <w:t xml:space="preserve">Criar </w:t>
+      </w:r>
+      <w:proofErr w:type="spellStart"/>
+      <w:r>
+        <w:t>endpoint</w:t>
+      </w:r>
+      <w:proofErr w:type="spellEnd"/>
+      <w:r>
+        <w:t xml:space="preserve"> listando os países disponíveis para acessar no Banco Mundial</w:t>
       </w:r>
     </w:p>
     <w:p>
@@ -81,7 +89,15 @@
         <w:t xml:space="preserve"> e Nome do país</w:t>
       </w:r>
       <w:r>
-        <w:t xml:space="preserve"> (“name”)</w:t>
+        <w:t xml:space="preserve"> (“</w:t>
+      </w:r>
+      <w:proofErr w:type="spellStart"/>
+      <w:r>
+        <w:t>name</w:t>
+      </w:r>
+      <w:proofErr w:type="spellEnd"/>
+      <w:r>
+        <w:t>”)</w:t>
       </w:r>
     </w:p>
     <w:p>
@@ -96,51 +112,23 @@
         <w:t>Percorrer todas as páginas e trazer todo o conteúdo no retorno d</w:t>
       </w:r>
       <w:r>
-        <w:t>o endpoint</w:t>
-      </w:r>
-    </w:p>
-    <w:p>
-      <w:pPr>
-        <w:pStyle w:val="PargrafodaLista"/>
-        <w:numPr>
-          <w:ilvl w:val="0"/>
-          <w:numId w:val="1"/>
-        </w:numPr>
-      </w:pPr>
-      <w:r>
-        <w:t>Esta lista deve ser guardada em cache no servidor pelo período de 24 horas, uma vez que ela é praticamente estática.</w:t>
-      </w:r>
-    </w:p>
-    <w:p>
-      <w:pPr>
-        <w:pStyle w:val="PargrafodaLista"/>
-        <w:numPr>
-          <w:ilvl w:val="1"/>
-          <w:numId w:val="1"/>
-        </w:numPr>
-      </w:pPr>
-      <w:r>
-        <w:t>E</w:t>
-      </w:r>
-      <w:r>
-        <w:t>nviar header “</w:t>
-      </w:r>
-      <w:r>
-        <w:t>Expires</w:t>
-      </w:r>
-      <w:r>
-        <w:t>” informando a data em que o cache será invalidado no servidor</w:t>
-      </w:r>
-      <w:r>
-        <w:t xml:space="preserve"> para otimizar o front-end</w:t>
-      </w:r>
-      <w:r>
-        <w:t>.</w:t>
-      </w:r>
+        <w:t xml:space="preserve">o </w:t>
+      </w:r>
+      <w:proofErr w:type="spellStart"/>
+      <w:r>
+        <w:rPr>
+          <w:u w:val="single"/>
+        </w:rPr>
+        <w:t>endpoint</w:t>
+      </w:r>
+      <w:proofErr w:type="spellEnd"/>
     </w:p>
     <w:p>
       <w:pPr>
         <w:pStyle w:val="Ttulo2"/>
+        <w:rPr>
+          <w:u w:val="single"/>
+        </w:rPr>
       </w:pPr>
       <w:r>
         <w:t>Cenários de teste:</w:t>
@@ -160,45 +148,6 @@
     </w:p>
     <w:p>
       <w:pPr>
-        <w:pStyle w:val="PargrafodaLista"/>
-        <w:numPr>
-          <w:ilvl w:val="0"/>
-          <w:numId w:val="4"/>
-        </w:numPr>
-      </w:pPr>
-      <w:r>
-        <w:t>Ao acessar o endpoint pela segunda vez, garantir que não chamará a API fonte</w:t>
-      </w:r>
-    </w:p>
-    <w:p>
-      <w:pPr>
-        <w:pStyle w:val="PargrafodaLista"/>
-        <w:numPr>
-          <w:ilvl w:val="0"/>
-          <w:numId w:val="4"/>
-        </w:numPr>
-      </w:pPr>
-      <w:r>
-        <w:t>Ao acessar o endpoint, garantir que sempre virá o header “Expires”</w:t>
-      </w:r>
-      <w:r>
-        <w:t xml:space="preserve"> caso haja algum dado em cache – mesmo que a API fonte esteja indisponível</w:t>
-      </w:r>
-    </w:p>
-    <w:p>
-      <w:pPr>
-        <w:pStyle w:val="PargrafodaLista"/>
-        <w:numPr>
-          <w:ilvl w:val="0"/>
-          <w:numId w:val="4"/>
-        </w:numPr>
-      </w:pPr>
-      <w:r>
-        <w:t>Ao acessar o endpoint, caso a API fonte esteja indisponível e não haja cache, retornar HTTP status code 503</w:t>
-      </w:r>
-    </w:p>
-    <w:p>
-      <w:pPr>
         <w:pStyle w:val="Subttulo"/>
       </w:pPr>
       <w:r>
@@ -216,7 +165,15 @@
         <w:pStyle w:val="Ttulo1"/>
       </w:pPr>
       <w:r>
-        <w:t>Criar endpoint trazendo os dados do Banco Mundial para um determinado país</w:t>
+        <w:t xml:space="preserve">Criar </w:t>
+      </w:r>
+      <w:proofErr w:type="spellStart"/>
+      <w:r>
+        <w:t>endpoint</w:t>
+      </w:r>
+      <w:proofErr w:type="spellEnd"/>
+      <w:r>
+        <w:t xml:space="preserve"> trazendo os dados do Banco Mundial para um determinado país</w:t>
       </w:r>
     </w:p>
     <w:p>
@@ -277,8 +234,13 @@
     </w:p>
     <w:p>
       <w:r>
-        <w:t>URI no projeto: /povertyRatio</w:t>
-      </w:r>
+        <w:t>URI no projeto: /</w:t>
+      </w:r>
+      <w:proofErr w:type="spellStart"/>
+      <w:r>
+        <w:t>povertyRatio</w:t>
+      </w:r>
+      <w:proofErr w:type="spellEnd"/>
     </w:p>
     <w:p>
       <w:pPr>
@@ -312,8 +274,21 @@
         <w:t>”</w:t>
       </w:r>
       <w:r>
-        <w:t xml:space="preserve"> na fonte, “year” no endpoint</w:t>
-      </w:r>
+        <w:t xml:space="preserve"> na fonte, “</w:t>
+      </w:r>
+      <w:proofErr w:type="spellStart"/>
+      <w:r>
+        <w:t>year</w:t>
+      </w:r>
+      <w:proofErr w:type="spellEnd"/>
+      <w:r>
+        <w:t xml:space="preserve">” no </w:t>
+      </w:r>
+      <w:proofErr w:type="spellStart"/>
+      <w:r>
+        <w:t>endpoint</w:t>
+      </w:r>
+      <w:proofErr w:type="spellEnd"/>
       <w:r>
         <w:t xml:space="preserve">) e </w:t>
       </w:r>
@@ -323,9 +298,11 @@
       <w:r>
         <w:t xml:space="preserve"> (“</w:t>
       </w:r>
+      <w:proofErr w:type="spellStart"/>
       <w:r>
         <w:t>value</w:t>
       </w:r>
+      <w:proofErr w:type="spellEnd"/>
       <w:r>
         <w:t>”</w:t>
       </w:r>
@@ -348,8 +325,13 @@
         <w:t>Percorrer todas as páginas e trazer todo o conteúdo no retorno d</w:t>
       </w:r>
       <w:r>
-        <w:t>o endpoint</w:t>
-      </w:r>
+        <w:t xml:space="preserve">o </w:t>
+      </w:r>
+      <w:proofErr w:type="spellStart"/>
+      <w:r>
+        <w:t>endpoint</w:t>
+      </w:r>
+      <w:proofErr w:type="spellEnd"/>
     </w:p>
     <w:p>
       <w:pPr>
@@ -392,31 +374,15 @@
         </w:numPr>
       </w:pPr>
       <w:r>
-        <w:t>Ao acessar o endpoint pela segunda vez, garantir que não chamará a API fonte</w:t>
-      </w:r>
-    </w:p>
-    <w:p>
-      <w:pPr>
-        <w:pStyle w:val="PargrafodaLista"/>
-        <w:numPr>
-          <w:ilvl w:val="0"/>
-          <w:numId w:val="4"/>
-        </w:numPr>
-      </w:pPr>
-      <w:r>
-        <w:t>Ao acessar o endpoint, garantir que sempre virá o header “Expires”</w:t>
-      </w:r>
-    </w:p>
-    <w:p>
-      <w:pPr>
-        <w:pStyle w:val="PargrafodaLista"/>
-        <w:numPr>
-          <w:ilvl w:val="0"/>
-          <w:numId w:val="4"/>
-        </w:numPr>
-      </w:pPr>
-      <w:r>
-        <w:t>Ao acessar a API fonte e não encontrar dados, retornar HTTP Status Code 404</w:t>
+        <w:t xml:space="preserve">Ao acessar a API fonte e não encontrar dados, retornar HTTP Status </w:t>
+      </w:r>
+      <w:proofErr w:type="spellStart"/>
+      <w:r>
+        <w:t>Code</w:t>
+      </w:r>
+      <w:proofErr w:type="spellEnd"/>
+      <w:r>
+        <w:t xml:space="preserve"> 404</w:t>
       </w:r>
     </w:p>
     <w:p>
@@ -430,6 +396,9 @@
     <w:p>
       <w:pPr>
         <w:pStyle w:val="Ttulo1"/>
+        <w:rPr>
+          <w:u w:val="single"/>
+        </w:rPr>
       </w:pPr>
       <w:r>
         <w:t>Criar tela de visualização de dados do índice de incidência de pobreza</w:t>
@@ -472,7 +441,15 @@
         </w:numPr>
       </w:pPr>
       <w:r>
-        <w:t>Usar o endpoint de países para obter a lista de países e executar função de autocompletar ao digitar.</w:t>
+        <w:t xml:space="preserve">Usar o </w:t>
+      </w:r>
+      <w:proofErr w:type="spellStart"/>
+      <w:r>
+        <w:t>endpoint</w:t>
+      </w:r>
+      <w:proofErr w:type="spellEnd"/>
+      <w:r>
+        <w:t xml:space="preserve"> de países para obter a lista de países e executar função de autocompletar ao digitar.</w:t>
       </w:r>
     </w:p>
     <w:p>
@@ -520,7 +497,15 @@
         </w:numPr>
       </w:pPr>
       <w:r>
-        <w:t>Dados não disponíveis que foram retornados pelo serviço (Valor “null”) deverão ser exibidos como N/A</w:t>
+        <w:t>Dados não disponíveis que foram retornados pelo serviço (Valor “</w:t>
+      </w:r>
+      <w:proofErr w:type="spellStart"/>
+      <w:r>
+        <w:t>null</w:t>
+      </w:r>
+      <w:proofErr w:type="spellEnd"/>
+      <w:r>
+        <w:t>”) deverão ser exibidos como N/A</w:t>
       </w:r>
     </w:p>
     <w:p>
@@ -552,7 +537,15 @@
         </w:numPr>
       </w:pPr>
       <w:r>
-        <w:t>Ao acessar a página, digitar dados de busca e fazer uma seleção, garantir que o endpoint de países foi chamado até uma vez.</w:t>
+        <w:t xml:space="preserve">Ao acessar a página, digitar dados de busca e fazer uma seleção, garantir que o </w:t>
+      </w:r>
+      <w:proofErr w:type="spellStart"/>
+      <w:r>
+        <w:t>endpoint</w:t>
+      </w:r>
+      <w:proofErr w:type="spellEnd"/>
+      <w:r>
+        <w:t xml:space="preserve"> de países foi chamado até uma vez.</w:t>
       </w:r>
     </w:p>
     <w:p>
@@ -564,7 +557,15 @@
         </w:numPr>
       </w:pPr>
       <w:r>
-        <w:t>Ao tentar acessar o back-end e ele estiver indisponível, exibir mensagem no lugar da tabela informando que o serviço está indisponível no momento</w:t>
+        <w:t xml:space="preserve">Ao tentar acessar o </w:t>
+      </w:r>
+      <w:proofErr w:type="spellStart"/>
+      <w:r>
+        <w:t>back-end</w:t>
+      </w:r>
+      <w:proofErr w:type="spellEnd"/>
+      <w:r>
+        <w:t xml:space="preserve"> e ele estiver indisponível, exibir mensagem no lugar da tabela informando que o serviço está indisponível no momento</w:t>
       </w:r>
     </w:p>
     <w:p>

</xml_diff>